<commit_message>
add full compatibility for front/back interactions. fix bugs, add file downloading, add cruds for db (not including car front interactions)
</commit_message>
<xml_diff>
--- a/Письменная_часть.docx
+++ b/Письменная_часть.docx
@@ -56,27 +56,7 @@
           <w:szCs w:val="28"/>
           <w:lang w:val="ru-RU"/>
         </w:rPr>
-        <w:t xml:space="preserve"> (</w:t>
-      </w:r>
-      <w:proofErr w:type="spellStart"/>
-      <w:r>
-        <w:rPr>
-          <w:rFonts w:ascii="Times New Roman" w:hAnsi="Times New Roman" w:cs="Times New Roman"/>
-          <w:sz w:val="28"/>
-          <w:szCs w:val="28"/>
-          <w:lang w:val="ru-RU"/>
-        </w:rPr>
-        <w:t>Hypertext</w:t>
-      </w:r>
-      <w:proofErr w:type="spellEnd"/>
-      <w:r>
-        <w:rPr>
-          <w:rFonts w:ascii="Times New Roman" w:hAnsi="Times New Roman" w:cs="Times New Roman"/>
-          <w:sz w:val="28"/>
-          <w:szCs w:val="28"/>
-          <w:lang w:val="ru-RU"/>
-        </w:rPr>
-        <w:t xml:space="preserve"> Transfer Protocol)</w:t>
+        <w:t xml:space="preserve"> (Hypertext Transfer Protocol)</w:t>
       </w:r>
       <w:r>
         <w:rPr>
@@ -176,47 +156,7 @@
           <w:szCs w:val="28"/>
           <w:lang w:val="ru-RU"/>
         </w:rPr>
-        <w:t xml:space="preserve"> (</w:t>
-      </w:r>
-      <w:proofErr w:type="spellStart"/>
-      <w:r>
-        <w:rPr>
-          <w:rFonts w:ascii="Times New Roman" w:hAnsi="Times New Roman" w:cs="Times New Roman"/>
-          <w:sz w:val="28"/>
-          <w:szCs w:val="28"/>
-          <w:lang w:val="ru-RU"/>
-        </w:rPr>
-        <w:t>Dependency</w:t>
-      </w:r>
-      <w:proofErr w:type="spellEnd"/>
-      <w:r>
-        <w:rPr>
-          <w:rFonts w:ascii="Times New Roman" w:hAnsi="Times New Roman" w:cs="Times New Roman"/>
-          <w:sz w:val="28"/>
-          <w:szCs w:val="28"/>
-          <w:lang w:val="ru-RU"/>
-        </w:rPr>
-        <w:t xml:space="preserve"> </w:t>
-      </w:r>
-      <w:proofErr w:type="spellStart"/>
-      <w:r>
-        <w:rPr>
-          <w:rFonts w:ascii="Times New Roman" w:hAnsi="Times New Roman" w:cs="Times New Roman"/>
-          <w:sz w:val="28"/>
-          <w:szCs w:val="28"/>
-          <w:lang w:val="ru-RU"/>
-        </w:rPr>
-        <w:t>Injection</w:t>
-      </w:r>
-      <w:proofErr w:type="spellEnd"/>
-      <w:r>
-        <w:rPr>
-          <w:rFonts w:ascii="Times New Roman" w:hAnsi="Times New Roman" w:cs="Times New Roman"/>
-          <w:sz w:val="28"/>
-          <w:szCs w:val="28"/>
-          <w:lang w:val="ru-RU"/>
-        </w:rPr>
-        <w:t xml:space="preserve">) </w:t>
+        <w:t xml:space="preserve"> (Dependency Injection) </w:t>
       </w:r>
       <w:r>
         <w:rPr>
@@ -1931,79 +1871,28 @@
           <w:szCs w:val="28"/>
           <w:lang w:val="ru-RU"/>
         </w:rPr>
-        <w:t xml:space="preserve">Bosch </w:t>
-      </w:r>
-      <w:proofErr w:type="spellStart"/>
-      <w:r>
-        <w:rPr>
-          <w:rFonts w:ascii="Times New Roman" w:hAnsi="Times New Roman" w:cs="Times New Roman"/>
-          <w:sz w:val="28"/>
-          <w:szCs w:val="28"/>
-          <w:lang w:val="ru-RU"/>
-        </w:rPr>
-        <w:t>IoT</w:t>
-      </w:r>
-      <w:proofErr w:type="spellEnd"/>
-      <w:r>
-        <w:rPr>
-          <w:rFonts w:ascii="Times New Roman" w:hAnsi="Times New Roman" w:cs="Times New Roman"/>
-          <w:sz w:val="28"/>
-          <w:szCs w:val="28"/>
-          <w:lang w:val="ru-RU"/>
-        </w:rPr>
-        <w:t xml:space="preserve"> Suite — это семейство продуктов и услуг в области управления устройствами </w:t>
-      </w:r>
-      <w:proofErr w:type="spellStart"/>
-      <w:r>
-        <w:rPr>
-          <w:rFonts w:ascii="Times New Roman" w:hAnsi="Times New Roman" w:cs="Times New Roman"/>
-          <w:sz w:val="28"/>
-          <w:szCs w:val="28"/>
-          <w:lang w:val="ru-RU"/>
-        </w:rPr>
-        <w:t>IoT</w:t>
-      </w:r>
-      <w:proofErr w:type="spellEnd"/>
-      <w:r>
-        <w:rPr>
-          <w:rFonts w:ascii="Times New Roman" w:hAnsi="Times New Roman" w:cs="Times New Roman"/>
-          <w:sz w:val="28"/>
-          <w:szCs w:val="28"/>
-          <w:lang w:val="ru-RU"/>
-        </w:rPr>
-        <w:t xml:space="preserve">, управления данными </w:t>
-      </w:r>
-      <w:proofErr w:type="spellStart"/>
-      <w:r>
-        <w:rPr>
-          <w:rFonts w:ascii="Times New Roman" w:hAnsi="Times New Roman" w:cs="Times New Roman"/>
-          <w:sz w:val="28"/>
-          <w:szCs w:val="28"/>
-          <w:lang w:val="ru-RU"/>
-        </w:rPr>
-        <w:t>IoT</w:t>
-      </w:r>
-      <w:proofErr w:type="spellEnd"/>
-      <w:r>
-        <w:rPr>
-          <w:rFonts w:ascii="Times New Roman" w:hAnsi="Times New Roman" w:cs="Times New Roman"/>
-          <w:sz w:val="28"/>
-          <w:szCs w:val="28"/>
-          <w:lang w:val="ru-RU"/>
-        </w:rPr>
-        <w:t xml:space="preserve"> и </w:t>
-      </w:r>
-      <w:proofErr w:type="spellStart"/>
-      <w:r>
-        <w:rPr>
-          <w:rFonts w:ascii="Times New Roman" w:hAnsi="Times New Roman" w:cs="Times New Roman"/>
-          <w:sz w:val="28"/>
-          <w:szCs w:val="28"/>
-          <w:lang w:val="ru-RU"/>
-        </w:rPr>
-        <w:t>IoT</w:t>
-      </w:r>
-      <w:proofErr w:type="spellEnd"/>
+        <w:t>Bosch IoT Suite — это семейство продуктов и услуг в области управления устройствами IoT, управления данными IoT и IoT edge от Bosch.</w:t>
+      </w:r>
+    </w:p>
+    <w:p>
+      <w:pPr>
+        <w:spacing w:line="360" w:lineRule="auto"/>
+        <w:jc w:val="both"/>
+        <w:rPr>
+          <w:rFonts w:ascii="Times New Roman" w:hAnsi="Times New Roman" w:cs="Times New Roman"/>
+          <w:sz w:val="28"/>
+          <w:szCs w:val="28"/>
+          <w:lang w:val="ru-RU"/>
+        </w:rPr>
+      </w:pPr>
+      <w:r>
+        <w:rPr>
+          <w:rFonts w:ascii="Times New Roman" w:hAnsi="Times New Roman" w:cs="Times New Roman"/>
+          <w:sz w:val="28"/>
+          <w:szCs w:val="28"/>
+        </w:rPr>
+        <w:t>Bosch</w:t>
+      </w:r>
       <w:r>
         <w:rPr>
           <w:rFonts w:ascii="Times New Roman" w:hAnsi="Times New Roman" w:cs="Times New Roman"/>
@@ -2013,45 +1902,23 @@
         </w:rPr>
         <w:t xml:space="preserve"> </w:t>
       </w:r>
-      <w:proofErr w:type="spellStart"/>
-      <w:r>
-        <w:rPr>
-          <w:rFonts w:ascii="Times New Roman" w:hAnsi="Times New Roman" w:cs="Times New Roman"/>
-          <w:sz w:val="28"/>
-          <w:szCs w:val="28"/>
-          <w:lang w:val="ru-RU"/>
-        </w:rPr>
-        <w:t>edge</w:t>
-      </w:r>
-      <w:proofErr w:type="spellEnd"/>
-      <w:r>
-        <w:rPr>
-          <w:rFonts w:ascii="Times New Roman" w:hAnsi="Times New Roman" w:cs="Times New Roman"/>
-          <w:sz w:val="28"/>
-          <w:szCs w:val="28"/>
-          <w:lang w:val="ru-RU"/>
-        </w:rPr>
-        <w:t xml:space="preserve"> от Bosch.</w:t>
-      </w:r>
-    </w:p>
-    <w:p>
-      <w:pPr>
-        <w:spacing w:line="360" w:lineRule="auto"/>
-        <w:jc w:val="both"/>
-        <w:rPr>
-          <w:rFonts w:ascii="Times New Roman" w:hAnsi="Times New Roman" w:cs="Times New Roman"/>
-          <w:sz w:val="28"/>
-          <w:szCs w:val="28"/>
-          <w:lang w:val="ru-RU"/>
-        </w:rPr>
-      </w:pPr>
-      <w:r>
-        <w:rPr>
-          <w:rFonts w:ascii="Times New Roman" w:hAnsi="Times New Roman" w:cs="Times New Roman"/>
-          <w:sz w:val="28"/>
-          <w:szCs w:val="28"/>
-        </w:rPr>
-        <w:t>Bosch</w:t>
+      <w:r>
+        <w:rPr>
+          <w:rFonts w:ascii="Times New Roman" w:hAnsi="Times New Roman" w:cs="Times New Roman"/>
+          <w:sz w:val="28"/>
+          <w:szCs w:val="28"/>
+          <w:lang w:val="ru-RU"/>
+        </w:rPr>
+        <w:t xml:space="preserve">пишет, что </w:t>
+      </w:r>
+      <w:r>
+        <w:rPr>
+          <w:rFonts w:ascii="Times New Roman" w:hAnsi="Times New Roman" w:cs="Times New Roman"/>
+          <w:sz w:val="28"/>
+          <w:szCs w:val="28"/>
+          <w:lang w:val="ru-RU"/>
+        </w:rPr>
+        <w:t>IoT является прямой двусторонней связью с вашими устройствами, такими как подключенные автомобили, шлюзы в зданиях или на заводах и датчики в городской инфраструктуре.</w:t>
       </w:r>
       <w:r>
         <w:rPr>
@@ -2069,56 +1936,7 @@
           <w:szCs w:val="28"/>
           <w:lang w:val="ru-RU"/>
         </w:rPr>
-        <w:t xml:space="preserve">пишет, что </w:t>
-      </w:r>
-      <w:proofErr w:type="spellStart"/>
-      <w:r>
-        <w:rPr>
-          <w:rFonts w:ascii="Times New Roman" w:hAnsi="Times New Roman" w:cs="Times New Roman"/>
-          <w:sz w:val="28"/>
-          <w:szCs w:val="28"/>
-          <w:lang w:val="ru-RU"/>
-        </w:rPr>
-        <w:t>IoT</w:t>
-      </w:r>
-      <w:proofErr w:type="spellEnd"/>
-      <w:r>
-        <w:rPr>
-          <w:rFonts w:ascii="Times New Roman" w:hAnsi="Times New Roman" w:cs="Times New Roman"/>
-          <w:sz w:val="28"/>
-          <w:szCs w:val="28"/>
-          <w:lang w:val="ru-RU"/>
-        </w:rPr>
-        <w:t xml:space="preserve"> является прямой двусторонней связью с вашими устройствами, такими как подключенные автомобили, шлюзы в зданиях или на заводах и датчики в городской инфраструктуре.</w:t>
-      </w:r>
-      <w:r>
-        <w:rPr>
-          <w:rFonts w:ascii="Times New Roman" w:hAnsi="Times New Roman" w:cs="Times New Roman"/>
-          <w:sz w:val="28"/>
-          <w:szCs w:val="28"/>
-          <w:lang w:val="ru-RU"/>
-        </w:rPr>
-        <w:t xml:space="preserve"> </w:t>
-      </w:r>
-      <w:proofErr w:type="spellStart"/>
-      <w:r>
-        <w:rPr>
-          <w:rFonts w:ascii="Times New Roman" w:hAnsi="Times New Roman" w:cs="Times New Roman"/>
-          <w:sz w:val="28"/>
-          <w:szCs w:val="28"/>
-          <w:lang w:val="ru-RU"/>
-        </w:rPr>
-        <w:t>IoT</w:t>
-      </w:r>
-      <w:proofErr w:type="spellEnd"/>
-      <w:r>
-        <w:rPr>
-          <w:rFonts w:ascii="Times New Roman" w:hAnsi="Times New Roman" w:cs="Times New Roman"/>
-          <w:sz w:val="28"/>
-          <w:szCs w:val="28"/>
-          <w:lang w:val="ru-RU"/>
-        </w:rPr>
-        <w:t xml:space="preserve"> позволяет в реальном времени понимать потребности клиентов, улучшать ваши услуги на лету и внедрять инновационные функции.</w:t>
+        <w:t>IoT позволяет в реальном времени понимать потребности клиентов, улучшать ваши услуги на лету и внедрять инновационные функции.</w:t>
       </w:r>
     </w:p>
     <w:p>
@@ -2573,27 +2391,7 @@
           <w:szCs w:val="28"/>
           <w:lang w:val="ru-RU"/>
         </w:rPr>
-        <w:t xml:space="preserve">Подключенные устройства </w:t>
-      </w:r>
-      <w:proofErr w:type="spellStart"/>
-      <w:r>
-        <w:rPr>
-          <w:rFonts w:ascii="Times New Roman" w:hAnsi="Times New Roman" w:cs="Times New Roman"/>
-          <w:sz w:val="28"/>
-          <w:szCs w:val="28"/>
-          <w:lang w:val="ru-RU"/>
-        </w:rPr>
-        <w:t>IoT</w:t>
-      </w:r>
-      <w:proofErr w:type="spellEnd"/>
-      <w:r>
-        <w:rPr>
-          <w:rFonts w:ascii="Times New Roman" w:hAnsi="Times New Roman" w:cs="Times New Roman"/>
-          <w:sz w:val="28"/>
-          <w:szCs w:val="28"/>
-          <w:lang w:val="ru-RU"/>
-        </w:rPr>
-        <w:t xml:space="preserve"> делают жизнь их пользователей проще, но для их эффективной работы требуется постоянный контроль. Будь это один датчик </w:t>
+        <w:t xml:space="preserve">Подключенные устройства IoT делают жизнь их пользователей проще, но для их эффективной работы требуется постоянный контроль. Будь это один датчик </w:t>
       </w:r>
       <w:r>
         <w:rPr>
@@ -3357,7 +3155,6 @@
         </w:rPr>
         <w:t xml:space="preserve"> обновлений на примере </w:t>
       </w:r>
-      <w:proofErr w:type="spellStart"/>
       <w:r>
         <w:rPr>
           <w:rFonts w:ascii="Times New Roman" w:hAnsi="Times New Roman" w:cs="Times New Roman"/>
@@ -3366,7 +3163,6 @@
         </w:rPr>
         <w:t>OTAdrive</w:t>
       </w:r>
-      <w:proofErr w:type="spellEnd"/>
       <w:r>
         <w:rPr>
           <w:rFonts w:ascii="Times New Roman" w:hAnsi="Times New Roman" w:cs="Times New Roman"/>
@@ -3406,7 +3202,6 @@
         </w:rPr>
         <w:t xml:space="preserve"> </w:t>
       </w:r>
-      <w:proofErr w:type="spellStart"/>
       <w:r>
         <w:rPr>
           <w:rFonts w:ascii="Times New Roman" w:hAnsi="Times New Roman" w:cs="Times New Roman"/>
@@ -3415,7 +3210,6 @@
         </w:rPr>
         <w:t>OTAdrive</w:t>
       </w:r>
-      <w:proofErr w:type="spellEnd"/>
       <w:r>
         <w:rPr>
           <w:rFonts w:ascii="Times New Roman" w:hAnsi="Times New Roman" w:cs="Times New Roman"/>
@@ -3701,7 +3495,6 @@
         </w:rPr>
         <w:t xml:space="preserve">Рис 1.3. Официальный сайт </w:t>
       </w:r>
-      <w:proofErr w:type="spellStart"/>
       <w:r>
         <w:rPr>
           <w:rFonts w:ascii="Times New Roman" w:hAnsi="Times New Roman" w:cs="Times New Roman"/>
@@ -3710,7 +3503,6 @@
         </w:rPr>
         <w:t>OTAdrive</w:t>
       </w:r>
-      <w:proofErr w:type="spellEnd"/>
       <w:r>
         <w:rPr>
           <w:rFonts w:ascii="Times New Roman" w:hAnsi="Times New Roman" w:cs="Times New Roman"/>
@@ -3987,7 +3779,6 @@
         </w:rPr>
         <w:t xml:space="preserve">Рис 1.4. Показатели компании </w:t>
       </w:r>
-      <w:proofErr w:type="spellStart"/>
       <w:r>
         <w:rPr>
           <w:rFonts w:ascii="Times New Roman" w:hAnsi="Times New Roman" w:cs="Times New Roman"/>
@@ -3996,7 +3787,6 @@
         </w:rPr>
         <w:t>OTAdrive</w:t>
       </w:r>
-      <w:proofErr w:type="spellEnd"/>
       <w:r>
         <w:rPr>
           <w:rFonts w:ascii="Times New Roman" w:hAnsi="Times New Roman" w:cs="Times New Roman"/>
@@ -4104,7 +3894,6 @@
         </w:rPr>
         <w:t xml:space="preserve">Рис 1.5. Представлений решений </w:t>
       </w:r>
-      <w:proofErr w:type="spellStart"/>
       <w:r>
         <w:rPr>
           <w:rFonts w:ascii="Times New Roman" w:hAnsi="Times New Roman" w:cs="Times New Roman"/>
@@ -4113,7 +3902,6 @@
         </w:rPr>
         <w:t>OTAdrive</w:t>
       </w:r>
-      <w:proofErr w:type="spellEnd"/>
       <w:r>
         <w:rPr>
           <w:rFonts w:ascii="Times New Roman" w:hAnsi="Times New Roman" w:cs="Times New Roman"/>
@@ -4210,7 +3998,6 @@
         </w:rPr>
         <w:t xml:space="preserve">Рис 1.6. Расценки различных планов на услуги </w:t>
       </w:r>
-      <w:proofErr w:type="spellStart"/>
       <w:r>
         <w:rPr>
           <w:rFonts w:ascii="Times New Roman" w:hAnsi="Times New Roman" w:cs="Times New Roman"/>
@@ -4219,7 +4006,6 @@
         </w:rPr>
         <w:t>OTAdrive</w:t>
       </w:r>
-      <w:proofErr w:type="spellEnd"/>
       <w:r>
         <w:rPr>
           <w:rFonts w:ascii="Times New Roman" w:hAnsi="Times New Roman" w:cs="Times New Roman"/>
@@ -4665,27 +4451,7 @@
           <w:szCs w:val="28"/>
           <w:lang w:val="ru-RU"/>
         </w:rPr>
-        <w:t xml:space="preserve">Чаще всего необходима установка </w:t>
-      </w:r>
-      <w:proofErr w:type="spellStart"/>
-      <w:r>
-        <w:rPr>
-          <w:rFonts w:ascii="Times New Roman" w:hAnsi="Times New Roman" w:cs="Times New Roman"/>
-          <w:sz w:val="28"/>
-          <w:szCs w:val="28"/>
-          <w:lang w:val="ru-RU"/>
-        </w:rPr>
-        <w:t>доп</w:t>
-      </w:r>
-      <w:proofErr w:type="spellEnd"/>
-      <w:r>
-        <w:rPr>
-          <w:rFonts w:ascii="Times New Roman" w:hAnsi="Times New Roman" w:cs="Times New Roman"/>
-          <w:sz w:val="28"/>
-          <w:szCs w:val="28"/>
-          <w:lang w:val="ru-RU"/>
-        </w:rPr>
-        <w:t xml:space="preserve"> оборудования</w:t>
+        <w:t>Чаще всего необходима установка доп оборудования</w:t>
       </w:r>
     </w:p>
     <w:p>
@@ -5373,25 +5139,14 @@
           <w:lang w:val="ru-RU"/>
         </w:rPr>
       </w:pPr>
-      <w:proofErr w:type="spellStart"/>
-      <w:r>
-        <w:rPr>
-          <w:rFonts w:ascii="Times New Roman" w:hAnsi="Times New Roman" w:cs="Times New Roman"/>
-          <w:sz w:val="28"/>
-          <w:szCs w:val="28"/>
-          <w:lang w:val="ru-RU"/>
-        </w:rPr>
-        <w:t>Вендорские</w:t>
-      </w:r>
-      <w:proofErr w:type="spellEnd"/>
-      <w:r>
-        <w:rPr>
-          <w:rFonts w:ascii="Times New Roman" w:hAnsi="Times New Roman" w:cs="Times New Roman"/>
-          <w:sz w:val="28"/>
-          <w:szCs w:val="28"/>
-          <w:lang w:val="ru-RU"/>
-        </w:rPr>
-        <w:t xml:space="preserve"> решения часто предоставляю меньше возможностей для персонализации процесса обновления по сравнению с более универсальными или открытыми решениями</w:t>
+      <w:r>
+        <w:rPr>
+          <w:rFonts w:ascii="Times New Roman" w:hAnsi="Times New Roman" w:cs="Times New Roman"/>
+          <w:sz w:val="28"/>
+          <w:szCs w:val="28"/>
+          <w:lang w:val="ru-RU"/>
+        </w:rPr>
+        <w:t>Вендорские решения часто предоставляю меньше возможностей для персонализации процесса обновления по сравнению с более универсальными или открытыми решениями</w:t>
       </w:r>
     </w:p>
     <w:p>
@@ -5624,7 +5379,6 @@
         </w:rPr>
         <w:t xml:space="preserve"> </w:t>
       </w:r>
-      <w:proofErr w:type="spellStart"/>
       <w:r>
         <w:rPr>
           <w:rFonts w:ascii="Times New Roman" w:hAnsi="Times New Roman" w:cs="Times New Roman"/>
@@ -5633,7 +5387,6 @@
         </w:rPr>
         <w:t>SWUpdate</w:t>
       </w:r>
-      <w:proofErr w:type="spellEnd"/>
       <w:r>
         <w:rPr>
           <w:rFonts w:ascii="Times New Roman" w:hAnsi="Times New Roman" w:cs="Times New Roman"/>
@@ -6955,7 +6708,6 @@
         </w:rPr>
         <w:t>.</w:t>
       </w:r>
-      <w:proofErr w:type="spellStart"/>
       <w:r>
         <w:rPr>
           <w:rFonts w:ascii="Times New Roman" w:hAnsi="Times New Roman" w:cs="Times New Roman"/>
@@ -6964,7 +6716,6 @@
         </w:rPr>
         <w:t>js</w:t>
       </w:r>
-      <w:proofErr w:type="spellEnd"/>
       <w:r>
         <w:rPr>
           <w:rFonts w:ascii="Times New Roman" w:hAnsi="Times New Roman" w:cs="Times New Roman"/>
@@ -7057,45 +6808,14 @@
         </w:rPr>
         <w:t>отлично подходит для реализации приложения на ранних стадиях стартапа из-за простоты и скорости написания вместе с его конвенцией «</w:t>
       </w:r>
-      <w:proofErr w:type="spellStart"/>
-      <w:r>
-        <w:rPr>
-          <w:rFonts w:ascii="Times New Roman" w:hAnsi="Times New Roman" w:cs="Times New Roman"/>
-          <w:sz w:val="28"/>
-          <w:szCs w:val="28"/>
-          <w:lang w:val="ru-RU"/>
-        </w:rPr>
-        <w:t>Convention</w:t>
-      </w:r>
-      <w:proofErr w:type="spellEnd"/>
-      <w:r>
-        <w:rPr>
-          <w:rFonts w:ascii="Times New Roman" w:hAnsi="Times New Roman" w:cs="Times New Roman"/>
-          <w:sz w:val="28"/>
-          <w:szCs w:val="28"/>
-          <w:lang w:val="ru-RU"/>
-        </w:rPr>
-        <w:t xml:space="preserve"> </w:t>
-      </w:r>
-      <w:proofErr w:type="spellStart"/>
-      <w:r>
-        <w:rPr>
-          <w:rFonts w:ascii="Times New Roman" w:hAnsi="Times New Roman" w:cs="Times New Roman"/>
-          <w:sz w:val="28"/>
-          <w:szCs w:val="28"/>
-          <w:lang w:val="ru-RU"/>
-        </w:rPr>
-        <w:t>over</w:t>
-      </w:r>
-      <w:proofErr w:type="spellEnd"/>
-      <w:r>
-        <w:rPr>
-          <w:rFonts w:ascii="Times New Roman" w:hAnsi="Times New Roman" w:cs="Times New Roman"/>
-          <w:sz w:val="28"/>
-          <w:szCs w:val="28"/>
-          <w:lang w:val="ru-RU"/>
-        </w:rPr>
-        <w:t xml:space="preserve"> Configuration</w:t>
+      <w:r>
+        <w:rPr>
+          <w:rFonts w:ascii="Times New Roman" w:hAnsi="Times New Roman" w:cs="Times New Roman"/>
+          <w:sz w:val="28"/>
+          <w:szCs w:val="28"/>
+          <w:lang w:val="ru-RU"/>
+        </w:rPr>
+        <w:t>Convention over Configuration</w:t>
       </w:r>
       <w:r>
         <w:rPr>
@@ -7517,7 +7237,6 @@
         </w:rPr>
         <w:t>.</w:t>
       </w:r>
-      <w:proofErr w:type="spellStart"/>
       <w:r>
         <w:rPr>
           <w:rFonts w:ascii="Times New Roman" w:hAnsi="Times New Roman" w:cs="Times New Roman"/>
@@ -7526,7 +7245,6 @@
         </w:rPr>
         <w:t>js</w:t>
       </w:r>
-      <w:proofErr w:type="spellEnd"/>
       <w:r>
         <w:rPr>
           <w:rFonts w:ascii="Times New Roman" w:hAnsi="Times New Roman" w:cs="Times New Roman"/>
@@ -7685,7 +7403,6 @@
         </w:rPr>
         <w:t>.</w:t>
       </w:r>
-      <w:proofErr w:type="spellStart"/>
       <w:r>
         <w:rPr>
           <w:rFonts w:ascii="Times New Roman" w:hAnsi="Times New Roman" w:cs="Times New Roman"/>
@@ -7694,7 +7411,6 @@
         </w:rPr>
         <w:t>js</w:t>
       </w:r>
-      <w:proofErr w:type="spellEnd"/>
       <w:r>
         <w:rPr>
           <w:rFonts w:ascii="Times New Roman" w:hAnsi="Times New Roman" w:cs="Times New Roman"/>
@@ -7730,25 +7446,14 @@
           <w:lang w:val="ru-RU"/>
         </w:rPr>
       </w:pPr>
-      <w:proofErr w:type="spellStart"/>
-      <w:r>
-        <w:rPr>
-          <w:rFonts w:ascii="Times New Roman" w:hAnsi="Times New Roman" w:cs="Times New Roman"/>
-          <w:sz w:val="28"/>
-          <w:szCs w:val="28"/>
-          <w:lang w:val="ru-RU"/>
-        </w:rPr>
-        <w:t>Однопоточность</w:t>
-      </w:r>
-      <w:proofErr w:type="spellEnd"/>
-      <w:r>
-        <w:rPr>
-          <w:rFonts w:ascii="Times New Roman" w:hAnsi="Times New Roman" w:cs="Times New Roman"/>
-          <w:sz w:val="28"/>
-          <w:szCs w:val="28"/>
-          <w:lang w:val="ru-RU"/>
-        </w:rPr>
-        <w:t xml:space="preserve">. Это не составляет проблем при обработке запросов из-за наличия асинхронности, но может стать проблемой при расширении проекта. </w:t>
+      <w:r>
+        <w:rPr>
+          <w:rFonts w:ascii="Times New Roman" w:hAnsi="Times New Roman" w:cs="Times New Roman"/>
+          <w:sz w:val="28"/>
+          <w:szCs w:val="28"/>
+          <w:lang w:val="ru-RU"/>
+        </w:rPr>
+        <w:t xml:space="preserve">Однопоточность. Это не составляет проблем при обработке запросов из-за наличия асинхронности, но может стать проблемой при расширении проекта. </w:t>
       </w:r>
       <w:r>
         <w:rPr>
@@ -7765,27 +7470,7 @@
           <w:szCs w:val="28"/>
           <w:lang w:val="ru-RU"/>
         </w:rPr>
-        <w:t xml:space="preserve"> принуждает к </w:t>
-      </w:r>
-      <w:proofErr w:type="spellStart"/>
-      <w:r>
-        <w:rPr>
-          <w:rFonts w:ascii="Times New Roman" w:hAnsi="Times New Roman" w:cs="Times New Roman"/>
-          <w:sz w:val="28"/>
-          <w:szCs w:val="28"/>
-          <w:lang w:val="ru-RU"/>
-        </w:rPr>
-        <w:t>микросервисной</w:t>
-      </w:r>
-      <w:proofErr w:type="spellEnd"/>
-      <w:r>
-        <w:rPr>
-          <w:rFonts w:ascii="Times New Roman" w:hAnsi="Times New Roman" w:cs="Times New Roman"/>
-          <w:sz w:val="28"/>
-          <w:szCs w:val="28"/>
-          <w:lang w:val="ru-RU"/>
-        </w:rPr>
-        <w:t xml:space="preserve"> архитектуре, так как абсолютно не годится для большого количества вычислений или работы, например, с нейросетями.</w:t>
+        <w:t xml:space="preserve"> принуждает к микросервисной архитектуре, так как абсолютно не годится для большого количества вычислений или работы, например, с нейросетями.</w:t>
       </w:r>
     </w:p>
     <w:p>
@@ -7949,27 +7634,7 @@
           <w:szCs w:val="28"/>
           <w:lang w:val="ru-RU"/>
         </w:rPr>
-        <w:t xml:space="preserve">Возможности асинхронной разработки. </w:t>
-      </w:r>
-      <w:proofErr w:type="spellStart"/>
-      <w:r>
-        <w:rPr>
-          <w:rFonts w:ascii="Times New Roman" w:hAnsi="Times New Roman" w:cs="Times New Roman"/>
-          <w:sz w:val="28"/>
-          <w:szCs w:val="28"/>
-          <w:lang w:val="ru-RU"/>
-        </w:rPr>
-        <w:t>FastAPI</w:t>
-      </w:r>
-      <w:proofErr w:type="spellEnd"/>
-      <w:r>
-        <w:rPr>
-          <w:rFonts w:ascii="Times New Roman" w:hAnsi="Times New Roman" w:cs="Times New Roman"/>
-          <w:sz w:val="28"/>
-          <w:szCs w:val="28"/>
-          <w:lang w:val="ru-RU"/>
-        </w:rPr>
-        <w:t xml:space="preserve"> и другие асинхронные библиотеки позволяют эффективно управлять вводом-</w:t>
+        <w:t>Возможности асинхронной разработки. FastAPI и другие асинхронные библиотеки позволяют эффективно управлять вводом-</w:t>
       </w:r>
       <w:r>
         <w:rPr>
@@ -8128,56 +7793,17 @@
           <w:rFonts w:ascii="Times New Roman" w:hAnsi="Times New Roman" w:cs="Times New Roman"/>
           <w:sz w:val="28"/>
           <w:szCs w:val="28"/>
-        </w:rPr>
-      </w:pPr>
-      <w:r>
-        <w:rPr>
-          <w:rFonts w:ascii="Times New Roman" w:hAnsi="Times New Roman" w:cs="Times New Roman"/>
-          <w:sz w:val="28"/>
-          <w:szCs w:val="28"/>
-          <w:lang w:val="ru-RU"/>
-        </w:rPr>
-        <w:t xml:space="preserve">Python предлагает различные фреймворки для веб-разработки, каждый из которых имеет свои особенности, сильные и слабые стороны. Рассмотрим наиболее популярные фреймворки: </w:t>
-      </w:r>
-      <w:proofErr w:type="spellStart"/>
-      <w:r>
-        <w:rPr>
-          <w:rFonts w:ascii="Times New Roman" w:hAnsi="Times New Roman" w:cs="Times New Roman"/>
-          <w:sz w:val="28"/>
-          <w:szCs w:val="28"/>
-          <w:lang w:val="ru-RU"/>
-        </w:rPr>
-        <w:t>Django</w:t>
-      </w:r>
-      <w:proofErr w:type="spellEnd"/>
-      <w:r>
-        <w:rPr>
-          <w:rFonts w:ascii="Times New Roman" w:hAnsi="Times New Roman" w:cs="Times New Roman"/>
-          <w:sz w:val="28"/>
-          <w:szCs w:val="28"/>
-          <w:lang w:val="ru-RU"/>
-        </w:rPr>
-        <w:t xml:space="preserve">, </w:t>
-      </w:r>
-      <w:proofErr w:type="spellStart"/>
-      <w:r>
-        <w:rPr>
-          <w:rFonts w:ascii="Times New Roman" w:hAnsi="Times New Roman" w:cs="Times New Roman"/>
-          <w:sz w:val="28"/>
-          <w:szCs w:val="28"/>
-          <w:lang w:val="ru-RU"/>
-        </w:rPr>
-        <w:t>Flask</w:t>
-      </w:r>
-      <w:proofErr w:type="spellEnd"/>
-      <w:r>
-        <w:rPr>
-          <w:rFonts w:ascii="Times New Roman" w:hAnsi="Times New Roman" w:cs="Times New Roman"/>
-          <w:sz w:val="28"/>
-          <w:szCs w:val="28"/>
-          <w:lang w:val="ru-RU"/>
-        </w:rPr>
-        <w:t>,</w:t>
+          <w:lang w:val="ru-RU"/>
+        </w:rPr>
+      </w:pPr>
+      <w:r>
+        <w:rPr>
+          <w:rFonts w:ascii="Times New Roman" w:hAnsi="Times New Roman" w:cs="Times New Roman"/>
+          <w:sz w:val="28"/>
+          <w:szCs w:val="28"/>
+          <w:lang w:val="ru-RU"/>
+        </w:rPr>
+        <w:t>Python предлагает различные фреймворки для веб-разработки, каждый из которых имеет свои особенности, сильные и слабые стороны. Рассмотрим наиболее популярные фреймворки: Django, Flask,</w:t>
       </w:r>
       <w:r>
         <w:rPr>
@@ -8188,35 +7814,25 @@
         </w:rPr>
         <w:t xml:space="preserve"> </w:t>
       </w:r>
-      <w:proofErr w:type="spellStart"/>
-      <w:r>
-        <w:rPr>
-          <w:rFonts w:ascii="Times New Roman" w:hAnsi="Times New Roman" w:cs="Times New Roman"/>
-          <w:sz w:val="28"/>
-          <w:szCs w:val="28"/>
-          <w:lang w:val="ru-RU"/>
-        </w:rPr>
-        <w:t>FastAPI</w:t>
-      </w:r>
-      <w:proofErr w:type="spellEnd"/>
-      <w:r>
-        <w:rPr>
-          <w:rFonts w:ascii="Times New Roman" w:hAnsi="Times New Roman" w:cs="Times New Roman"/>
-          <w:sz w:val="28"/>
-          <w:szCs w:val="28"/>
-          <w:lang w:val="ru-RU"/>
-        </w:rPr>
-        <w:t>.</w:t>
-      </w:r>
-    </w:p>
-    <w:p>
-      <w:pPr>
-        <w:spacing w:line="360" w:lineRule="auto"/>
-        <w:jc w:val="both"/>
-        <w:rPr>
-          <w:rFonts w:ascii="Times New Roman" w:hAnsi="Times New Roman" w:cs="Times New Roman"/>
-          <w:sz w:val="28"/>
-          <w:szCs w:val="28"/>
+      <w:r>
+        <w:rPr>
+          <w:rFonts w:ascii="Times New Roman" w:hAnsi="Times New Roman" w:cs="Times New Roman"/>
+          <w:sz w:val="28"/>
+          <w:szCs w:val="28"/>
+          <w:lang w:val="ru-RU"/>
+        </w:rPr>
+        <w:t>FastAPI.</w:t>
+      </w:r>
+    </w:p>
+    <w:p>
+      <w:pPr>
+        <w:spacing w:line="360" w:lineRule="auto"/>
+        <w:jc w:val="both"/>
+        <w:rPr>
+          <w:rFonts w:ascii="Times New Roman" w:hAnsi="Times New Roman" w:cs="Times New Roman"/>
+          <w:sz w:val="28"/>
+          <w:szCs w:val="28"/>
+          <w:lang w:val="ru-RU"/>
         </w:rPr>
       </w:pPr>
     </w:p>
@@ -8839,27 +8455,7 @@
           <w:szCs w:val="28"/>
           <w:lang w:val="ru-RU"/>
         </w:rPr>
-        <w:t>имеет плохую поддержку асинхронного кода. Независимо от того, что поддержка асинхронных «</w:t>
-      </w:r>
-      <w:proofErr w:type="spellStart"/>
-      <w:r>
-        <w:rPr>
-          <w:rFonts w:ascii="Times New Roman" w:hAnsi="Times New Roman" w:cs="Times New Roman"/>
-          <w:sz w:val="28"/>
-          <w:szCs w:val="28"/>
-          <w:lang w:val="ru-RU"/>
-        </w:rPr>
-        <w:t>вьюх</w:t>
-      </w:r>
-      <w:proofErr w:type="spellEnd"/>
-      <w:r>
-        <w:rPr>
-          <w:rFonts w:ascii="Times New Roman" w:hAnsi="Times New Roman" w:cs="Times New Roman"/>
-          <w:sz w:val="28"/>
-          <w:szCs w:val="28"/>
-          <w:lang w:val="ru-RU"/>
-        </w:rPr>
-        <w:t xml:space="preserve">» уже добавлена в </w:t>
+        <w:t xml:space="preserve">имеет плохую поддержку асинхронного кода. Независимо от того, что поддержка асинхронных «вьюх» уже добавлена в </w:t>
       </w:r>
       <w:r>
         <w:rPr>
@@ -9014,27 +8610,7 @@
           <w:szCs w:val="28"/>
           <w:lang w:val="ru-RU"/>
         </w:rPr>
-        <w:t xml:space="preserve">Этот фреймворк известен как </w:t>
-      </w:r>
-      <w:proofErr w:type="spellStart"/>
-      <w:r>
-        <w:rPr>
-          <w:rFonts w:ascii="Times New Roman" w:hAnsi="Times New Roman" w:cs="Times New Roman"/>
-          <w:sz w:val="28"/>
-          <w:szCs w:val="28"/>
-          <w:lang w:val="ru-RU"/>
-        </w:rPr>
-        <w:t>микрофреймворк</w:t>
-      </w:r>
-      <w:proofErr w:type="spellEnd"/>
-      <w:r>
-        <w:rPr>
-          <w:rFonts w:ascii="Times New Roman" w:hAnsi="Times New Roman" w:cs="Times New Roman"/>
-          <w:sz w:val="28"/>
-          <w:szCs w:val="28"/>
-          <w:lang w:val="ru-RU"/>
-        </w:rPr>
-        <w:t xml:space="preserve"> из-за его легковесной структуры. Его ключевое преимущество перед конкурентами — высокий уровень кастомизации</w:t>
+        <w:t>Этот фреймворк известен как микрофреймворк из-за его легковесной структуры. Его ключевое преимущество перед конкурентами — высокий уровень кастомизации</w:t>
       </w:r>
       <w:r>
         <w:rPr>
@@ -9242,27 +8818,7 @@
           <w:szCs w:val="28"/>
           <w:lang w:val="ru-RU"/>
         </w:rPr>
-        <w:t xml:space="preserve"> предоставляет базовый набор функций, однако он разработан таким образом, что позволяет разработчикам интегрировать множество дополнительных библиотек и плагинов для расширения его возможностей. Среди возможных добавлений — расширения для валидации форм, объектно-реляционные </w:t>
-      </w:r>
-      <w:proofErr w:type="spellStart"/>
-      <w:r>
-        <w:rPr>
-          <w:rFonts w:ascii="Times New Roman" w:hAnsi="Times New Roman" w:cs="Times New Roman"/>
-          <w:sz w:val="28"/>
-          <w:szCs w:val="28"/>
-          <w:lang w:val="ru-RU"/>
-        </w:rPr>
-        <w:t>мапперы</w:t>
-      </w:r>
-      <w:proofErr w:type="spellEnd"/>
-      <w:r>
-        <w:rPr>
-          <w:rFonts w:ascii="Times New Roman" w:hAnsi="Times New Roman" w:cs="Times New Roman"/>
-          <w:sz w:val="28"/>
-          <w:szCs w:val="28"/>
-          <w:lang w:val="ru-RU"/>
-        </w:rPr>
-        <w:t>, системы аутентификации и механизмы для обработки загрузок, а также другие инструменты, улучшающие функциональность.</w:t>
+        <w:t xml:space="preserve"> предоставляет базовый набор функций, однако он разработан таким образом, что позволяет разработчикам интегрировать множество дополнительных библиотек и плагинов для расширения его возможностей. Среди возможных добавлений — расширения для валидации форм, объектно-реляционные мапперы, системы аутентификации и механизмы для обработки загрузок, а также другие инструменты, улучшающие функциональность.</w:t>
       </w:r>
     </w:p>
     <w:p>
@@ -9310,27 +8866,7 @@
           <w:szCs w:val="28"/>
           <w:lang w:val="ru-RU"/>
         </w:rPr>
-        <w:t xml:space="preserve"> может занять значительное время. В отличие от таких систем, как </w:t>
-      </w:r>
-      <w:proofErr w:type="spellStart"/>
-      <w:r>
-        <w:rPr>
-          <w:rFonts w:ascii="Times New Roman" w:hAnsi="Times New Roman" w:cs="Times New Roman"/>
-          <w:sz w:val="28"/>
-          <w:szCs w:val="28"/>
-          <w:lang w:val="ru-RU"/>
-        </w:rPr>
-        <w:t>Django</w:t>
-      </w:r>
-      <w:proofErr w:type="spellEnd"/>
-      <w:r>
-        <w:rPr>
-          <w:rFonts w:ascii="Times New Roman" w:hAnsi="Times New Roman" w:cs="Times New Roman"/>
-          <w:sz w:val="28"/>
-          <w:szCs w:val="28"/>
-          <w:lang w:val="ru-RU"/>
-        </w:rPr>
-        <w:t>, где основные компоненты предоставляются "из коробки", данный фреймворк требует установки множества функциональных возможностей через сторонние расширения, что удлиняет начальный этап разработки.</w:t>
+        <w:t xml:space="preserve"> может занять значительное время. В отличие от таких систем, как Django, где основные компоненты предоставляются "из коробки", данный фреймворк требует установки множества функциональных возможностей через сторонние расширения, что удлиняет начальный этап разработки.</w:t>
       </w:r>
     </w:p>
     <w:p>
@@ -9412,7 +8948,6 @@
           <w:lang w:val="ru-RU"/>
         </w:rPr>
       </w:pPr>
-      <w:proofErr w:type="spellStart"/>
       <w:r>
         <w:rPr>
           <w:rFonts w:ascii="Times New Roman" w:hAnsi="Times New Roman" w:cs="Times New Roman"/>
@@ -9423,7 +8958,6 @@
         </w:rPr>
         <w:t>FastAPI</w:t>
       </w:r>
-      <w:proofErr w:type="spellEnd"/>
     </w:p>
     <w:p>
       <w:pPr>
@@ -9437,7 +8971,6 @@
           <w:lang w:val="ru-RU"/>
         </w:rPr>
       </w:pPr>
-      <w:proofErr w:type="spellStart"/>
       <w:r>
         <w:rPr>
           <w:rFonts w:ascii="Times New Roman" w:hAnsi="Times New Roman" w:cs="Times New Roman"/>
@@ -9446,7 +8979,6 @@
         </w:rPr>
         <w:t>FastAPI</w:t>
       </w:r>
-      <w:proofErr w:type="spellEnd"/>
       <w:r>
         <w:rPr>
           <w:rFonts w:ascii="Times New Roman" w:hAnsi="Times New Roman" w:cs="Times New Roman"/>
@@ -9503,340 +9035,143 @@
           <w:lang w:val="ru-RU"/>
         </w:rPr>
       </w:pPr>
-      <w:proofErr w:type="spellStart"/>
-      <w:r>
-        <w:rPr>
-          <w:rFonts w:ascii="Times New Roman" w:hAnsi="Times New Roman" w:cs="Times New Roman"/>
-          <w:sz w:val="28"/>
-          <w:szCs w:val="28"/>
-          <w:lang w:val="ru-RU"/>
+      <w:r>
+        <w:rPr>
+          <w:rFonts w:ascii="Times New Roman" w:hAnsi="Times New Roman" w:cs="Times New Roman"/>
+          <w:sz w:val="28"/>
+          <w:szCs w:val="28"/>
+          <w:lang w:val="ru-RU"/>
+        </w:rPr>
+        <w:t>FastAPI построен на Starlette для обработки запросов, что делает его одним из самых быстрых веб-фреймворков на Python. Это особенно важно для приложений, требующих высокой производительности и малой задержки</w:t>
+      </w:r>
+      <w:r>
+        <w:rPr>
+          <w:rFonts w:ascii="Times New Roman" w:hAnsi="Times New Roman" w:cs="Times New Roman"/>
+          <w:sz w:val="28"/>
+          <w:szCs w:val="28"/>
+          <w:lang w:val="ru-RU"/>
+        </w:rPr>
+        <w:t xml:space="preserve"> Фреймворк</w:t>
+      </w:r>
+      <w:r>
+        <w:rPr>
+          <w:rFonts w:ascii="Times New Roman" w:hAnsi="Times New Roman" w:cs="Times New Roman"/>
+          <w:sz w:val="28"/>
+          <w:szCs w:val="28"/>
+          <w:lang w:val="ru-RU"/>
+        </w:rPr>
+        <w:t xml:space="preserve"> нативно поддерживает асинхронное программирование с использованием ключевых слов async и await, что позволяет легко реализовывать асинхронную обработку.</w:t>
+      </w:r>
+      <w:r>
+        <w:rPr>
+          <w:rFonts w:ascii="Times New Roman" w:hAnsi="Times New Roman" w:cs="Times New Roman"/>
+          <w:sz w:val="28"/>
+          <w:szCs w:val="28"/>
+          <w:lang w:val="ru-RU"/>
+        </w:rPr>
+        <w:t xml:space="preserve"> </w:t>
+      </w:r>
+      <w:r>
+        <w:rPr>
+          <w:rFonts w:ascii="Times New Roman" w:hAnsi="Times New Roman" w:cs="Times New Roman"/>
+          <w:sz w:val="28"/>
+          <w:szCs w:val="28"/>
+          <w:lang w:val="ru-RU"/>
+        </w:rPr>
+        <w:t>FastAPI автоматически генерирует документацию (Swagger UI и ReDoc) для API, используя стандарты OpenAPI. Это значительно упрощает процесс создания и поддержки документации</w:t>
+      </w:r>
+      <w:r>
+        <w:rPr>
+          <w:rFonts w:ascii="Times New Roman" w:hAnsi="Times New Roman" w:cs="Times New Roman"/>
+          <w:sz w:val="28"/>
+          <w:szCs w:val="28"/>
+          <w:lang w:val="ru-RU"/>
+        </w:rPr>
+        <w:t xml:space="preserve">. Также, немаловажно будет уточнить, что </w:t>
+      </w:r>
+      <w:r>
+        <w:rPr>
+          <w:rFonts w:ascii="Times New Roman" w:hAnsi="Times New Roman" w:cs="Times New Roman"/>
+          <w:sz w:val="28"/>
+          <w:szCs w:val="28"/>
         </w:rPr>
         <w:t>FastAPI</w:t>
       </w:r>
-      <w:proofErr w:type="spellEnd"/>
-      <w:r>
-        <w:rPr>
-          <w:rFonts w:ascii="Times New Roman" w:hAnsi="Times New Roman" w:cs="Times New Roman"/>
-          <w:sz w:val="28"/>
-          <w:szCs w:val="28"/>
-          <w:lang w:val="ru-RU"/>
-        </w:rPr>
-        <w:t xml:space="preserve"> построен на </w:t>
-      </w:r>
-      <w:proofErr w:type="spellStart"/>
-      <w:r>
-        <w:rPr>
-          <w:rFonts w:ascii="Times New Roman" w:hAnsi="Times New Roman" w:cs="Times New Roman"/>
-          <w:sz w:val="28"/>
-          <w:szCs w:val="28"/>
-          <w:lang w:val="ru-RU"/>
-        </w:rPr>
-        <w:t>Starlette</w:t>
-      </w:r>
-      <w:proofErr w:type="spellEnd"/>
-      <w:r>
-        <w:rPr>
-          <w:rFonts w:ascii="Times New Roman" w:hAnsi="Times New Roman" w:cs="Times New Roman"/>
-          <w:sz w:val="28"/>
-          <w:szCs w:val="28"/>
-          <w:lang w:val="ru-RU"/>
-        </w:rPr>
-        <w:t xml:space="preserve"> для обработки запросов, что делает его одним из самых быстрых веб-фреймворков на Python. Это особенно важно для приложений, требующих высокой производительности и малой задержки</w:t>
-      </w:r>
-      <w:r>
-        <w:rPr>
-          <w:rFonts w:ascii="Times New Roman" w:hAnsi="Times New Roman" w:cs="Times New Roman"/>
-          <w:sz w:val="28"/>
-          <w:szCs w:val="28"/>
-          <w:lang w:val="ru-RU"/>
-        </w:rPr>
-        <w:t xml:space="preserve"> Фреймворк</w:t>
-      </w:r>
-      <w:r>
-        <w:rPr>
-          <w:rFonts w:ascii="Times New Roman" w:hAnsi="Times New Roman" w:cs="Times New Roman"/>
-          <w:sz w:val="28"/>
-          <w:szCs w:val="28"/>
-          <w:lang w:val="ru-RU"/>
-        </w:rPr>
-        <w:t xml:space="preserve"> </w:t>
-      </w:r>
-      <w:proofErr w:type="spellStart"/>
-      <w:r>
-        <w:rPr>
-          <w:rFonts w:ascii="Times New Roman" w:hAnsi="Times New Roman" w:cs="Times New Roman"/>
-          <w:sz w:val="28"/>
-          <w:szCs w:val="28"/>
-          <w:lang w:val="ru-RU"/>
-        </w:rPr>
-        <w:t>нативно</w:t>
-      </w:r>
-      <w:proofErr w:type="spellEnd"/>
-      <w:r>
-        <w:rPr>
-          <w:rFonts w:ascii="Times New Roman" w:hAnsi="Times New Roman" w:cs="Times New Roman"/>
-          <w:sz w:val="28"/>
-          <w:szCs w:val="28"/>
-          <w:lang w:val="ru-RU"/>
-        </w:rPr>
-        <w:t xml:space="preserve"> поддерживает асинхронное программирование с использованием ключевых слов </w:t>
-      </w:r>
-      <w:proofErr w:type="spellStart"/>
-      <w:r>
-        <w:rPr>
-          <w:rFonts w:ascii="Times New Roman" w:hAnsi="Times New Roman" w:cs="Times New Roman"/>
-          <w:sz w:val="28"/>
-          <w:szCs w:val="28"/>
-          <w:lang w:val="ru-RU"/>
-        </w:rPr>
-        <w:t>async</w:t>
-      </w:r>
-      <w:proofErr w:type="spellEnd"/>
-      <w:r>
-        <w:rPr>
-          <w:rFonts w:ascii="Times New Roman" w:hAnsi="Times New Roman" w:cs="Times New Roman"/>
-          <w:sz w:val="28"/>
-          <w:szCs w:val="28"/>
-          <w:lang w:val="ru-RU"/>
-        </w:rPr>
-        <w:t xml:space="preserve"> и </w:t>
-      </w:r>
-      <w:proofErr w:type="spellStart"/>
-      <w:r>
-        <w:rPr>
-          <w:rFonts w:ascii="Times New Roman" w:hAnsi="Times New Roman" w:cs="Times New Roman"/>
-          <w:sz w:val="28"/>
-          <w:szCs w:val="28"/>
-          <w:lang w:val="ru-RU"/>
-        </w:rPr>
-        <w:t>await</w:t>
-      </w:r>
-      <w:proofErr w:type="spellEnd"/>
-      <w:r>
-        <w:rPr>
-          <w:rFonts w:ascii="Times New Roman" w:hAnsi="Times New Roman" w:cs="Times New Roman"/>
-          <w:sz w:val="28"/>
-          <w:szCs w:val="28"/>
-          <w:lang w:val="ru-RU"/>
-        </w:rPr>
-        <w:t>, что позволяет легко реализовывать асинхронную обработку.</w:t>
-      </w:r>
-      <w:r>
-        <w:rPr>
-          <w:rFonts w:ascii="Times New Roman" w:hAnsi="Times New Roman" w:cs="Times New Roman"/>
-          <w:sz w:val="28"/>
-          <w:szCs w:val="28"/>
-          <w:lang w:val="ru-RU"/>
-        </w:rPr>
-        <w:t xml:space="preserve"> </w:t>
-      </w:r>
-      <w:proofErr w:type="spellStart"/>
-      <w:r>
-        <w:rPr>
-          <w:rFonts w:ascii="Times New Roman" w:hAnsi="Times New Roman" w:cs="Times New Roman"/>
-          <w:sz w:val="28"/>
-          <w:szCs w:val="28"/>
-          <w:lang w:val="ru-RU"/>
+      <w:r>
+        <w:rPr>
+          <w:rFonts w:ascii="Times New Roman" w:hAnsi="Times New Roman" w:cs="Times New Roman"/>
+          <w:sz w:val="28"/>
+          <w:szCs w:val="28"/>
+          <w:lang w:val="ru-RU"/>
+        </w:rPr>
+        <w:t xml:space="preserve"> использует современные функции Python, такие как типизация с помощью Pydantic. Это обеспечивает более строгую проверку типов во время выполнения и улучшает интеграцию с современными IDE.</w:t>
+      </w:r>
+    </w:p>
+    <w:p>
+      <w:pPr>
+        <w:spacing w:line="360" w:lineRule="auto"/>
+        <w:ind w:firstLine="720"/>
+        <w:jc w:val="both"/>
+        <w:rPr>
+          <w:rFonts w:ascii="Times New Roman" w:hAnsi="Times New Roman" w:cs="Times New Roman"/>
+          <w:sz w:val="28"/>
+          <w:szCs w:val="28"/>
+          <w:lang w:val="ru-RU"/>
+        </w:rPr>
+      </w:pPr>
+      <w:r>
+        <w:rPr>
+          <w:rFonts w:ascii="Times New Roman" w:hAnsi="Times New Roman" w:cs="Times New Roman"/>
+          <w:sz w:val="28"/>
+          <w:szCs w:val="28"/>
+          <w:lang w:val="ru-RU"/>
+        </w:rPr>
+        <w:t xml:space="preserve">Несмотря на все это, </w:t>
+      </w:r>
+      <w:r>
+        <w:rPr>
+          <w:rFonts w:ascii="Times New Roman" w:hAnsi="Times New Roman" w:cs="Times New Roman"/>
+          <w:sz w:val="28"/>
+          <w:szCs w:val="28"/>
+          <w:lang w:val="ru-RU"/>
+        </w:rPr>
+        <w:t xml:space="preserve">FastAPI </w:t>
+      </w:r>
+      <w:r>
+        <w:rPr>
+          <w:rFonts w:ascii="Times New Roman" w:hAnsi="Times New Roman" w:cs="Times New Roman"/>
+          <w:sz w:val="28"/>
+          <w:szCs w:val="28"/>
+          <w:lang w:val="ru-RU"/>
+        </w:rPr>
+        <w:t xml:space="preserve">представлен на рынке сильно меньше его конкурентов и по тому </w:t>
+      </w:r>
+      <w:r>
+        <w:rPr>
+          <w:rFonts w:ascii="Times New Roman" w:hAnsi="Times New Roman" w:cs="Times New Roman"/>
+          <w:sz w:val="28"/>
+          <w:szCs w:val="28"/>
+          <w:lang w:val="ru-RU"/>
+        </w:rPr>
+        <w:t>имеет меньшее сообщество и меньше сторонних библиоте</w:t>
+      </w:r>
+      <w:r>
+        <w:rPr>
+          <w:rFonts w:ascii="Times New Roman" w:hAnsi="Times New Roman" w:cs="Times New Roman"/>
+          <w:sz w:val="28"/>
+          <w:szCs w:val="28"/>
+          <w:lang w:val="ru-RU"/>
+        </w:rPr>
+        <w:t xml:space="preserve">к, однако поддержка </w:t>
+      </w:r>
+      <w:r>
+        <w:rPr>
+          <w:rFonts w:ascii="Times New Roman" w:hAnsi="Times New Roman" w:cs="Times New Roman"/>
+          <w:sz w:val="28"/>
+          <w:szCs w:val="28"/>
         </w:rPr>
         <w:t>FastAPI</w:t>
       </w:r>
-      <w:proofErr w:type="spellEnd"/>
-      <w:r>
-        <w:rPr>
-          <w:rFonts w:ascii="Times New Roman" w:hAnsi="Times New Roman" w:cs="Times New Roman"/>
-          <w:sz w:val="28"/>
-          <w:szCs w:val="28"/>
-          <w:lang w:val="ru-RU"/>
-        </w:rPr>
-        <w:t xml:space="preserve"> автоматически генерирует документацию (</w:t>
-      </w:r>
-      <w:proofErr w:type="spellStart"/>
-      <w:r>
-        <w:rPr>
-          <w:rFonts w:ascii="Times New Roman" w:hAnsi="Times New Roman" w:cs="Times New Roman"/>
-          <w:sz w:val="28"/>
-          <w:szCs w:val="28"/>
-          <w:lang w:val="ru-RU"/>
-        </w:rPr>
-        <w:t>Swagger</w:t>
-      </w:r>
-      <w:proofErr w:type="spellEnd"/>
-      <w:r>
-        <w:rPr>
-          <w:rFonts w:ascii="Times New Roman" w:hAnsi="Times New Roman" w:cs="Times New Roman"/>
-          <w:sz w:val="28"/>
-          <w:szCs w:val="28"/>
-          <w:lang w:val="ru-RU"/>
-        </w:rPr>
-        <w:t xml:space="preserve"> UI и </w:t>
-      </w:r>
-      <w:proofErr w:type="spellStart"/>
-      <w:r>
-        <w:rPr>
-          <w:rFonts w:ascii="Times New Roman" w:hAnsi="Times New Roman" w:cs="Times New Roman"/>
-          <w:sz w:val="28"/>
-          <w:szCs w:val="28"/>
-          <w:lang w:val="ru-RU"/>
-        </w:rPr>
-        <w:t>ReDoc</w:t>
-      </w:r>
-      <w:proofErr w:type="spellEnd"/>
-      <w:r>
-        <w:rPr>
-          <w:rFonts w:ascii="Times New Roman" w:hAnsi="Times New Roman" w:cs="Times New Roman"/>
-          <w:sz w:val="28"/>
-          <w:szCs w:val="28"/>
-          <w:lang w:val="ru-RU"/>
-        </w:rPr>
-        <w:t xml:space="preserve">) для API, используя стандарты </w:t>
-      </w:r>
-      <w:proofErr w:type="spellStart"/>
-      <w:r>
-        <w:rPr>
-          <w:rFonts w:ascii="Times New Roman" w:hAnsi="Times New Roman" w:cs="Times New Roman"/>
-          <w:sz w:val="28"/>
-          <w:szCs w:val="28"/>
-          <w:lang w:val="ru-RU"/>
-        </w:rPr>
-        <w:t>OpenAPI</w:t>
-      </w:r>
-      <w:proofErr w:type="spellEnd"/>
-      <w:r>
-        <w:rPr>
-          <w:rFonts w:ascii="Times New Roman" w:hAnsi="Times New Roman" w:cs="Times New Roman"/>
-          <w:sz w:val="28"/>
-          <w:szCs w:val="28"/>
-          <w:lang w:val="ru-RU"/>
-        </w:rPr>
-        <w:t>. Это значительно упрощает процесс создания и поддержки документации</w:t>
-      </w:r>
-      <w:r>
-        <w:rPr>
-          <w:rFonts w:ascii="Times New Roman" w:hAnsi="Times New Roman" w:cs="Times New Roman"/>
-          <w:sz w:val="28"/>
-          <w:szCs w:val="28"/>
-          <w:lang w:val="ru-RU"/>
-        </w:rPr>
-        <w:t xml:space="preserve">. Также, немаловажно будет уточнить, что </w:t>
-      </w:r>
-      <w:proofErr w:type="spellStart"/>
-      <w:r>
-        <w:rPr>
-          <w:rFonts w:ascii="Times New Roman" w:hAnsi="Times New Roman" w:cs="Times New Roman"/>
-          <w:sz w:val="28"/>
-          <w:szCs w:val="28"/>
-        </w:rPr>
-        <w:t>FastAPI</w:t>
-      </w:r>
-      <w:proofErr w:type="spellEnd"/>
-      <w:r>
-        <w:rPr>
-          <w:rFonts w:ascii="Times New Roman" w:hAnsi="Times New Roman" w:cs="Times New Roman"/>
-          <w:sz w:val="28"/>
-          <w:szCs w:val="28"/>
-          <w:lang w:val="ru-RU"/>
-        </w:rPr>
-        <w:t xml:space="preserve"> использует современные функции Python, такие как типизация с помощью </w:t>
-      </w:r>
-      <w:proofErr w:type="spellStart"/>
-      <w:r>
-        <w:rPr>
-          <w:rFonts w:ascii="Times New Roman" w:hAnsi="Times New Roman" w:cs="Times New Roman"/>
-          <w:sz w:val="28"/>
-          <w:szCs w:val="28"/>
-          <w:lang w:val="ru-RU"/>
-        </w:rPr>
-        <w:t>Pydantic</w:t>
-      </w:r>
-      <w:proofErr w:type="spellEnd"/>
-      <w:r>
-        <w:rPr>
-          <w:rFonts w:ascii="Times New Roman" w:hAnsi="Times New Roman" w:cs="Times New Roman"/>
-          <w:sz w:val="28"/>
-          <w:szCs w:val="28"/>
-          <w:lang w:val="ru-RU"/>
-        </w:rPr>
-        <w:t>. Это обеспечивает более строгую проверку типов во время выполнения и улучшает интеграцию с современными IDE.</w:t>
-      </w:r>
-    </w:p>
-    <w:p>
-      <w:pPr>
-        <w:spacing w:line="360" w:lineRule="auto"/>
-        <w:ind w:firstLine="720"/>
-        <w:jc w:val="both"/>
-        <w:rPr>
-          <w:rFonts w:ascii="Times New Roman" w:hAnsi="Times New Roman" w:cs="Times New Roman"/>
-          <w:sz w:val="28"/>
-          <w:szCs w:val="28"/>
-          <w:lang w:val="ru-RU"/>
-        </w:rPr>
-      </w:pPr>
-      <w:r>
-        <w:rPr>
-          <w:rFonts w:ascii="Times New Roman" w:hAnsi="Times New Roman" w:cs="Times New Roman"/>
-          <w:sz w:val="28"/>
-          <w:szCs w:val="28"/>
-          <w:lang w:val="ru-RU"/>
-        </w:rPr>
-        <w:t xml:space="preserve">Несмотря на все это, </w:t>
-      </w:r>
-      <w:proofErr w:type="spellStart"/>
-      <w:r>
-        <w:rPr>
-          <w:rFonts w:ascii="Times New Roman" w:hAnsi="Times New Roman" w:cs="Times New Roman"/>
-          <w:sz w:val="28"/>
-          <w:szCs w:val="28"/>
-          <w:lang w:val="ru-RU"/>
-        </w:rPr>
-        <w:t>FastAPI</w:t>
-      </w:r>
-      <w:proofErr w:type="spellEnd"/>
-      <w:r>
-        <w:rPr>
-          <w:rFonts w:ascii="Times New Roman" w:hAnsi="Times New Roman" w:cs="Times New Roman"/>
-          <w:sz w:val="28"/>
-          <w:szCs w:val="28"/>
-          <w:lang w:val="ru-RU"/>
-        </w:rPr>
-        <w:t xml:space="preserve"> </w:t>
-      </w:r>
-      <w:r>
-        <w:rPr>
-          <w:rFonts w:ascii="Times New Roman" w:hAnsi="Times New Roman" w:cs="Times New Roman"/>
-          <w:sz w:val="28"/>
-          <w:szCs w:val="28"/>
-          <w:lang w:val="ru-RU"/>
-        </w:rPr>
-        <w:t xml:space="preserve">представлен на рынке сильно меньше его конкурентов и по тому </w:t>
-      </w:r>
-      <w:r>
-        <w:rPr>
-          <w:rFonts w:ascii="Times New Roman" w:hAnsi="Times New Roman" w:cs="Times New Roman"/>
-          <w:sz w:val="28"/>
-          <w:szCs w:val="28"/>
-          <w:lang w:val="ru-RU"/>
-        </w:rPr>
-        <w:t>имеет меньшее сообщество и меньше сторонних библиоте</w:t>
-      </w:r>
-      <w:r>
-        <w:rPr>
-          <w:rFonts w:ascii="Times New Roman" w:hAnsi="Times New Roman" w:cs="Times New Roman"/>
-          <w:sz w:val="28"/>
-          <w:szCs w:val="28"/>
-          <w:lang w:val="ru-RU"/>
-        </w:rPr>
-        <w:t xml:space="preserve">к, однако поддержка </w:t>
-      </w:r>
-      <w:proofErr w:type="spellStart"/>
-      <w:r>
-        <w:rPr>
-          <w:rFonts w:ascii="Times New Roman" w:hAnsi="Times New Roman" w:cs="Times New Roman"/>
-          <w:sz w:val="28"/>
-          <w:szCs w:val="28"/>
-        </w:rPr>
-        <w:t>FastAPI</w:t>
-      </w:r>
-      <w:proofErr w:type="spellEnd"/>
       <w:r>
         <w:rPr>
           <w:rFonts w:ascii="Times New Roman" w:hAnsi="Times New Roman" w:cs="Times New Roman"/>
@@ -9878,7 +9213,6 @@
         <w:lastRenderedPageBreak/>
         <w:t xml:space="preserve">Хотя у </w:t>
       </w:r>
-      <w:proofErr w:type="spellStart"/>
       <w:r>
         <w:rPr>
           <w:rFonts w:ascii="Times New Roman" w:hAnsi="Times New Roman" w:cs="Times New Roman"/>
@@ -9887,7 +9221,6 @@
         </w:rPr>
         <w:t>FastAPI</w:t>
       </w:r>
-      <w:proofErr w:type="spellEnd"/>
       <w:r>
         <w:rPr>
           <w:rFonts w:ascii="Times New Roman" w:hAnsi="Times New Roman" w:cs="Times New Roman"/>
@@ -10081,45 +9414,14 @@
         </w:rPr>
         <w:t xml:space="preserve">По итогам исследования современных фреймворков, популярных на рынке, можно сказать, что </w:t>
       </w:r>
-      <w:proofErr w:type="spellStart"/>
-      <w:r>
-        <w:rPr>
-          <w:rFonts w:ascii="Times New Roman" w:hAnsi="Times New Roman" w:cs="Times New Roman"/>
-          <w:sz w:val="28"/>
-          <w:szCs w:val="28"/>
-          <w:lang w:val="ru-RU"/>
-        </w:rPr>
-        <w:t>Django</w:t>
-      </w:r>
-      <w:proofErr w:type="spellEnd"/>
-      <w:r>
-        <w:rPr>
-          <w:rFonts w:ascii="Times New Roman" w:hAnsi="Times New Roman" w:cs="Times New Roman"/>
-          <w:sz w:val="28"/>
-          <w:szCs w:val="28"/>
-          <w:lang w:val="ru-RU"/>
-        </w:rPr>
-        <w:t xml:space="preserve"> является отличным выбором для крупных приложений с полным стеком функций "из коробки", обеспечивая широкие возможности для управления содержимым, пользователями и процессами. </w:t>
-      </w:r>
-      <w:proofErr w:type="spellStart"/>
-      <w:r>
-        <w:rPr>
-          <w:rFonts w:ascii="Times New Roman" w:hAnsi="Times New Roman" w:cs="Times New Roman"/>
-          <w:sz w:val="28"/>
-          <w:szCs w:val="28"/>
-          <w:lang w:val="ru-RU"/>
-        </w:rPr>
-        <w:t>Flask</w:t>
-      </w:r>
-      <w:proofErr w:type="spellEnd"/>
-      <w:r>
-        <w:rPr>
-          <w:rFonts w:ascii="Times New Roman" w:hAnsi="Times New Roman" w:cs="Times New Roman"/>
-          <w:sz w:val="28"/>
-          <w:szCs w:val="28"/>
-          <w:lang w:val="ru-RU"/>
-        </w:rPr>
-        <w:t xml:space="preserve"> предлагает больше гибкости и подходит для проектов, где разработчики хотят полный контроль над стеком технологий, однако это может потребовать большей интеграции сторонних компонентов.</w:t>
+      <w:r>
+        <w:rPr>
+          <w:rFonts w:ascii="Times New Roman" w:hAnsi="Times New Roman" w:cs="Times New Roman"/>
+          <w:sz w:val="28"/>
+          <w:szCs w:val="28"/>
+          <w:lang w:val="ru-RU"/>
+        </w:rPr>
+        <w:t>Django является отличным выбором для крупных приложений с полным стеком функций "из коробки", обеспечивая широкие возможности для управления содержимым, пользователями и процессами. Flask предлагает больше гибкости и подходит для проектов, где разработчики хотят полный контроль над стеком технологий, однако это может потребовать большей интеграции сторонних компонентов.</w:t>
       </w:r>
       <w:r>
         <w:rPr>
@@ -10130,25 +9432,14 @@
         </w:rPr>
         <w:t xml:space="preserve"> </w:t>
       </w:r>
-      <w:proofErr w:type="spellStart"/>
-      <w:r>
-        <w:rPr>
-          <w:rFonts w:ascii="Times New Roman" w:hAnsi="Times New Roman" w:cs="Times New Roman"/>
-          <w:sz w:val="28"/>
-          <w:szCs w:val="28"/>
-          <w:lang w:val="ru-RU"/>
-        </w:rPr>
-        <w:t>FastAPI</w:t>
-      </w:r>
-      <w:proofErr w:type="spellEnd"/>
-      <w:r>
-        <w:rPr>
-          <w:rFonts w:ascii="Times New Roman" w:hAnsi="Times New Roman" w:cs="Times New Roman"/>
-          <w:sz w:val="28"/>
-          <w:szCs w:val="28"/>
-          <w:lang w:val="ru-RU"/>
-        </w:rPr>
-        <w:t>, с другой стороны, является превосходным выбором для разработки современных веб-API, особенно когда требуется высокая производительность и асинхронная обработка. Его способность быстро генерировать документацию, поддержка современных стандартов Python и встроенная поддержка асинхронности делают его идеальным для проектов, которым необходимы эффективные и масштабируемые API.</w:t>
+      <w:r>
+        <w:rPr>
+          <w:rFonts w:ascii="Times New Roman" w:hAnsi="Times New Roman" w:cs="Times New Roman"/>
+          <w:sz w:val="28"/>
+          <w:szCs w:val="28"/>
+          <w:lang w:val="ru-RU"/>
+        </w:rPr>
+        <w:t>FastAPI, с другой стороны, является превосходным выбором для разработки современных веб-API, особенно когда требуется высокая производительность и асинхронная обработка. Его способность быстро генерировать документацию, поддержка современных стандартов Python и встроенная поддержка асинхронности делают его идеальным для проектов, которым необходимы эффективные и масштабируемые API.</w:t>
       </w:r>
     </w:p>
     <w:p>
@@ -10163,25 +9454,14 @@
           <w:lang w:val="ru-RU"/>
         </w:rPr>
       </w:pPr>
-      <w:proofErr w:type="spellStart"/>
-      <w:r>
-        <w:rPr>
-          <w:rFonts w:ascii="Times New Roman" w:hAnsi="Times New Roman" w:cs="Times New Roman"/>
-          <w:sz w:val="28"/>
-          <w:szCs w:val="28"/>
-          <w:lang w:val="ru-RU"/>
-        </w:rPr>
-        <w:t>FastAPI</w:t>
-      </w:r>
-      <w:proofErr w:type="spellEnd"/>
-      <w:r>
-        <w:rPr>
-          <w:rFonts w:ascii="Times New Roman" w:hAnsi="Times New Roman" w:cs="Times New Roman"/>
-          <w:sz w:val="28"/>
-          <w:szCs w:val="28"/>
-          <w:lang w:val="ru-RU"/>
-        </w:rPr>
-        <w:t xml:space="preserve"> </w:t>
+      <w:r>
+        <w:rPr>
+          <w:rFonts w:ascii="Times New Roman" w:hAnsi="Times New Roman" w:cs="Times New Roman"/>
+          <w:sz w:val="28"/>
+          <w:szCs w:val="28"/>
+          <w:lang w:val="ru-RU"/>
+        </w:rPr>
+        <w:t xml:space="preserve">FastAPI </w:t>
       </w:r>
       <w:r>
         <w:rPr>
@@ -10199,27 +9479,7 @@
           <w:szCs w:val="28"/>
           <w:lang w:val="ru-RU"/>
         </w:rPr>
-        <w:t xml:space="preserve">будет оптимальным выбором. Он обеспечит эффективность разработки и поддержки приложения, а также позволит легко адаптироваться к изменяющимся требованиям и технологиям. </w:t>
-      </w:r>
-      <w:proofErr w:type="spellStart"/>
-      <w:r>
-        <w:rPr>
-          <w:rFonts w:ascii="Times New Roman" w:hAnsi="Times New Roman" w:cs="Times New Roman"/>
-          <w:sz w:val="28"/>
-          <w:szCs w:val="28"/>
-          <w:lang w:val="ru-RU"/>
-        </w:rPr>
-        <w:t>FastAPI</w:t>
-      </w:r>
-      <w:proofErr w:type="spellEnd"/>
-      <w:r>
-        <w:rPr>
-          <w:rFonts w:ascii="Times New Roman" w:hAnsi="Times New Roman" w:cs="Times New Roman"/>
-          <w:sz w:val="28"/>
-          <w:szCs w:val="28"/>
-          <w:lang w:val="ru-RU"/>
-        </w:rPr>
-        <w:t xml:space="preserve"> идеально подходит для проектов, требующих высокой производительности и где важна скорость разработки без потери в качестве и безопасности.</w:t>
+        <w:t>будет оптимальным выбором. Он обеспечит эффективность разработки и поддержки приложения, а также позволит легко адаптироваться к изменяющимся требованиям и технологиям. FastAPI идеально подходит для проектов, требующих высокой производительности и где важна скорость разработки без потери в качестве и безопасности.</w:t>
       </w:r>
     </w:p>
     <w:p>
@@ -10258,7 +9518,6 @@
         </w:rPr>
         <w:t xml:space="preserve">1.3.1.3 </w:t>
       </w:r>
-      <w:proofErr w:type="spellStart"/>
       <w:r>
         <w:rPr>
           <w:rFonts w:ascii="Times New Roman" w:hAnsi="Times New Roman" w:cs="Times New Roman"/>
@@ -10268,19 +9527,7 @@
           <w:szCs w:val="28"/>
           <w:lang w:val="ru-RU"/>
         </w:rPr>
-        <w:t>Графовые</w:t>
-      </w:r>
-      <w:proofErr w:type="spellEnd"/>
-      <w:r>
-        <w:rPr>
-          <w:rFonts w:ascii="Times New Roman" w:hAnsi="Times New Roman" w:cs="Times New Roman"/>
-          <w:b/>
-          <w:bCs/>
-          <w:sz w:val="28"/>
-          <w:szCs w:val="28"/>
-          <w:lang w:val="ru-RU"/>
-        </w:rPr>
-        <w:t xml:space="preserve"> базы данных</w:t>
+        <w:t>Графовые базы данных</w:t>
       </w:r>
     </w:p>
     <w:p>
@@ -10295,25 +9542,14 @@
           <w:lang w:val="ru-RU"/>
         </w:rPr>
       </w:pPr>
-      <w:proofErr w:type="spellStart"/>
-      <w:r>
-        <w:rPr>
-          <w:rFonts w:ascii="Times New Roman" w:hAnsi="Times New Roman" w:cs="Times New Roman"/>
-          <w:sz w:val="28"/>
-          <w:szCs w:val="28"/>
-          <w:lang w:val="ru-RU"/>
-        </w:rPr>
-        <w:t>Графовые</w:t>
-      </w:r>
-      <w:proofErr w:type="spellEnd"/>
-      <w:r>
-        <w:rPr>
-          <w:rFonts w:ascii="Times New Roman" w:hAnsi="Times New Roman" w:cs="Times New Roman"/>
-          <w:sz w:val="28"/>
-          <w:szCs w:val="28"/>
-          <w:lang w:val="ru-RU"/>
-        </w:rPr>
-        <w:t xml:space="preserve"> базы данных в последние годы значительно укрепили свои позиции на рынке благодаря их уникальной способности эффективно обрабатывать сложные запросы с интенсивными связями данных. Среди </w:t>
+      <w:r>
+        <w:rPr>
+          <w:rFonts w:ascii="Times New Roman" w:hAnsi="Times New Roman" w:cs="Times New Roman"/>
+          <w:sz w:val="28"/>
+          <w:szCs w:val="28"/>
+          <w:lang w:val="ru-RU"/>
+        </w:rPr>
+        <w:t xml:space="preserve">Графовые базы данных в последние годы значительно укрепили свои позиции на рынке благодаря их уникальной способности эффективно обрабатывать сложные запросы с интенсивными связями данных. Среди </w:t>
       </w:r>
       <w:r>
         <w:rPr>
@@ -10323,67 +9559,7 @@
           <w:lang w:val="ru-RU"/>
         </w:rPr>
         <w:lastRenderedPageBreak/>
-        <w:t xml:space="preserve">различных </w:t>
-      </w:r>
-      <w:proofErr w:type="spellStart"/>
-      <w:r>
-        <w:rPr>
-          <w:rFonts w:ascii="Times New Roman" w:hAnsi="Times New Roman" w:cs="Times New Roman"/>
-          <w:sz w:val="28"/>
-          <w:szCs w:val="28"/>
-          <w:lang w:val="ru-RU"/>
-        </w:rPr>
-        <w:t>графовых</w:t>
-      </w:r>
-      <w:proofErr w:type="spellEnd"/>
-      <w:r>
-        <w:rPr>
-          <w:rFonts w:ascii="Times New Roman" w:hAnsi="Times New Roman" w:cs="Times New Roman"/>
-          <w:sz w:val="28"/>
-          <w:szCs w:val="28"/>
-          <w:lang w:val="ru-RU"/>
-        </w:rPr>
-        <w:t xml:space="preserve"> БД, таких как Neo4j, </w:t>
-      </w:r>
-      <w:proofErr w:type="spellStart"/>
-      <w:r>
-        <w:rPr>
-          <w:rFonts w:ascii="Times New Roman" w:hAnsi="Times New Roman" w:cs="Times New Roman"/>
-          <w:sz w:val="28"/>
-          <w:szCs w:val="28"/>
-          <w:lang w:val="ru-RU"/>
-        </w:rPr>
-        <w:t>OrientDB</w:t>
-      </w:r>
-      <w:proofErr w:type="spellEnd"/>
-      <w:r>
-        <w:rPr>
-          <w:rFonts w:ascii="Times New Roman" w:hAnsi="Times New Roman" w:cs="Times New Roman"/>
-          <w:sz w:val="28"/>
-          <w:szCs w:val="28"/>
-          <w:lang w:val="ru-RU"/>
-        </w:rPr>
-        <w:t xml:space="preserve">, </w:t>
-      </w:r>
-      <w:proofErr w:type="spellStart"/>
-      <w:r>
-        <w:rPr>
-          <w:rFonts w:ascii="Times New Roman" w:hAnsi="Times New Roman" w:cs="Times New Roman"/>
-          <w:sz w:val="28"/>
-          <w:szCs w:val="28"/>
-          <w:lang w:val="ru-RU"/>
-        </w:rPr>
-        <w:t>ArangoDB</w:t>
-      </w:r>
-      <w:proofErr w:type="spellEnd"/>
-      <w:r>
-        <w:rPr>
-          <w:rFonts w:ascii="Times New Roman" w:hAnsi="Times New Roman" w:cs="Times New Roman"/>
-          <w:sz w:val="28"/>
-          <w:szCs w:val="28"/>
-          <w:lang w:val="ru-RU"/>
-        </w:rPr>
-        <w:t xml:space="preserve"> и Titan, Neo4j выделяется своей производительностью, мощными возможностями и широким применением.</w:t>
+        <w:t>различных графовых БД, таких как Neo4j, OrientDB, ArangoDB и Titan, Neo4j выделяется своей производительностью, мощными возможностями и широким применением.</w:t>
       </w:r>
     </w:p>
     <w:p>
@@ -10405,27 +9581,7 @@
           <w:szCs w:val="28"/>
           <w:lang w:val="ru-RU"/>
         </w:rPr>
-        <w:t xml:space="preserve">Neo4j является одной из самых популярных и широко используемых </w:t>
-      </w:r>
-      <w:proofErr w:type="spellStart"/>
-      <w:r>
-        <w:rPr>
-          <w:rFonts w:ascii="Times New Roman" w:hAnsi="Times New Roman" w:cs="Times New Roman"/>
-          <w:sz w:val="28"/>
-          <w:szCs w:val="28"/>
-          <w:lang w:val="ru-RU"/>
-        </w:rPr>
-        <w:t>графовых</w:t>
-      </w:r>
-      <w:proofErr w:type="spellEnd"/>
-      <w:r>
-        <w:rPr>
-          <w:rFonts w:ascii="Times New Roman" w:hAnsi="Times New Roman" w:cs="Times New Roman"/>
-          <w:sz w:val="28"/>
-          <w:szCs w:val="28"/>
-          <w:lang w:val="ru-RU"/>
-        </w:rPr>
-        <w:t xml:space="preserve"> баз данных. Она применяется в таких областях, как социальные сети, рекомендательные системы, мошенничество с финансовыми данными, управление сетями и многие другие. Основные преимущества Neo4j:</w:t>
+        <w:t>Neo4j является одной из самых популярных и широко используемых графовых баз данных. Она применяется в таких областях, как социальные сети, рекомендательные системы, мошенничество с финансовыми данными, управление сетями и многие другие. Основные преимущества Neo4j:</w:t>
       </w:r>
     </w:p>
     <w:p>
@@ -10503,19 +9659,8 @@
           <w:szCs w:val="28"/>
           <w:lang w:val="ru-RU"/>
         </w:rPr>
-        <w:t xml:space="preserve">Богатый язык запросов </w:t>
-      </w:r>
-      <w:proofErr w:type="spellStart"/>
-      <w:r>
-        <w:rPr>
-          <w:rFonts w:ascii="Times New Roman" w:hAnsi="Times New Roman" w:cs="Times New Roman"/>
-          <w:sz w:val="28"/>
-          <w:szCs w:val="28"/>
-          <w:lang w:val="ru-RU"/>
-        </w:rPr>
-        <w:t>Cypher</w:t>
-      </w:r>
-      <w:proofErr w:type="spellEnd"/>
+        <w:t>Богатый язык запросов Cypher</w:t>
+      </w:r>
       <w:r>
         <w:rPr>
           <w:rFonts w:ascii="Times New Roman" w:hAnsi="Times New Roman" w:cs="Times New Roman"/>
@@ -11447,7 +10592,6 @@
         </w:rPr>
         <w:t xml:space="preserve"> </w:t>
       </w:r>
-      <w:proofErr w:type="spellStart"/>
       <w:r>
         <w:rPr>
           <w:rFonts w:ascii="Times New Roman" w:hAnsi="Times New Roman" w:cs="Times New Roman"/>
@@ -11456,7 +10600,6 @@
         </w:rPr>
         <w:t>FastAPI</w:t>
       </w:r>
-      <w:proofErr w:type="spellEnd"/>
       <w:r>
         <w:rPr>
           <w:rFonts w:ascii="Times New Roman" w:hAnsi="Times New Roman" w:cs="Times New Roman"/>
@@ -11885,7 +11028,6 @@
           <w:lang w:val="ru-RU"/>
         </w:rPr>
       </w:pPr>
-      <w:proofErr w:type="spellStart"/>
       <w:r>
         <w:rPr>
           <w:rFonts w:ascii="Times New Roman" w:hAnsi="Times New Roman" w:cs="Times New Roman"/>
@@ -11894,7 +11036,6 @@
         </w:rPr>
         <w:t>OTAdrive</w:t>
       </w:r>
-      <w:proofErr w:type="spellEnd"/>
       <w:r>
         <w:rPr>
           <w:rFonts w:ascii="Times New Roman" w:hAnsi="Times New Roman" w:cs="Times New Roman"/>
@@ -11935,7 +11076,6 @@
           </w:rPr>
           <w:t>://</w:t>
         </w:r>
-        <w:proofErr w:type="spellStart"/>
         <w:r>
           <w:rPr>
             <w:rStyle w:val="Hyperlink"/>
@@ -11945,7 +11085,6 @@
           </w:rPr>
           <w:t>otadrive</w:t>
         </w:r>
-        <w:proofErr w:type="spellEnd"/>
         <w:r>
           <w:rPr>
             <w:rStyle w:val="Hyperlink"/>
@@ -11981,23 +11120,13 @@
           <w:szCs w:val="28"/>
         </w:rPr>
       </w:pPr>
-      <w:proofErr w:type="spellStart"/>
-      <w:r>
-        <w:rPr>
-          <w:rFonts w:ascii="Times New Roman" w:hAnsi="Times New Roman" w:cs="Times New Roman"/>
-          <w:sz w:val="28"/>
-          <w:szCs w:val="28"/>
-        </w:rPr>
-        <w:t>CarRentalGateway</w:t>
-      </w:r>
-      <w:proofErr w:type="spellEnd"/>
-      <w:r>
-        <w:rPr>
-          <w:rFonts w:ascii="Times New Roman" w:hAnsi="Times New Roman" w:cs="Times New Roman"/>
-          <w:sz w:val="28"/>
-          <w:szCs w:val="28"/>
-        </w:rPr>
-        <w:t xml:space="preserve"> </w:t>
+      <w:r>
+        <w:rPr>
+          <w:rFonts w:ascii="Times New Roman" w:hAnsi="Times New Roman" w:cs="Times New Roman"/>
+          <w:sz w:val="28"/>
+          <w:szCs w:val="28"/>
+        </w:rPr>
+        <w:t xml:space="preserve">CarRentalGateway </w:t>
       </w:r>
       <w:r>
         <w:rPr>
@@ -12054,7 +11183,6 @@
           <w:szCs w:val="28"/>
         </w:rPr>
       </w:pPr>
-      <w:proofErr w:type="spellStart"/>
       <w:r>
         <w:rPr>
           <w:rFonts w:ascii="Times New Roman" w:hAnsi="Times New Roman" w:cs="Times New Roman"/>
@@ -12065,7 +11193,6 @@
       </w:r>
       <w:bookmarkStart w:id="6" w:name="itprogger_langs"/>
       <w:bookmarkEnd w:id="6"/>
-      <w:proofErr w:type="spellEnd"/>
       <w:r>
         <w:rPr>
           <w:rFonts w:ascii="Times New Roman" w:hAnsi="Times New Roman" w:cs="Times New Roman"/>
@@ -12111,7 +11238,6 @@
           <w:lang w:val="ru-RU"/>
         </w:rPr>
       </w:pPr>
-      <w:proofErr w:type="spellStart"/>
       <w:r>
         <w:rPr>
           <w:rFonts w:ascii="Times New Roman" w:hAnsi="Times New Roman" w:cs="Times New Roman"/>
@@ -12120,7 +11246,6 @@
         </w:rPr>
         <w:t>Merehead</w:t>
       </w:r>
-      <w:proofErr w:type="spellEnd"/>
       <w:r>
         <w:rPr>
           <w:rFonts w:ascii="Times New Roman" w:hAnsi="Times New Roman" w:cs="Times New Roman"/>
@@ -12139,27 +11264,7 @@
           <w:szCs w:val="28"/>
           <w:lang w:val="ru-RU"/>
         </w:rPr>
-        <w:t xml:space="preserve">е </w:t>
-      </w:r>
-      <w:proofErr w:type="spellStart"/>
-      <w:r>
-        <w:rPr>
-          <w:rFonts w:ascii="Times New Roman" w:hAnsi="Times New Roman" w:cs="Times New Roman"/>
-          <w:sz w:val="28"/>
-          <w:szCs w:val="28"/>
-          <w:lang w:val="ru-RU"/>
-        </w:rPr>
-        <w:t>фрейморвки</w:t>
-      </w:r>
-      <w:proofErr w:type="spellEnd"/>
-      <w:r>
-        <w:rPr>
-          <w:rFonts w:ascii="Times New Roman" w:hAnsi="Times New Roman" w:cs="Times New Roman"/>
-          <w:sz w:val="28"/>
-          <w:szCs w:val="28"/>
-          <w:lang w:val="ru-RU"/>
-        </w:rPr>
-        <w:t xml:space="preserve"> 2024 </w:t>
+        <w:t xml:space="preserve">е фрейморвки 2024 </w:t>
       </w:r>
       <w:hyperlink r:id="rId20" w:history="1">
         <w:r>
@@ -12181,7 +11286,6 @@
           </w:rPr>
           <w:t>://</w:t>
         </w:r>
-        <w:proofErr w:type="spellStart"/>
         <w:r>
           <w:rPr>
             <w:rStyle w:val="Hyperlink"/>
@@ -12191,7 +11295,6 @@
           </w:rPr>
           <w:t>merehead</w:t>
         </w:r>
-        <w:proofErr w:type="spellEnd"/>
         <w:r>
           <w:rPr>
             <w:rStyle w:val="Hyperlink"/>
@@ -12221,7 +11324,6 @@
           </w:rPr>
           <w:t>/</w:t>
         </w:r>
-        <w:proofErr w:type="spellStart"/>
         <w:r>
           <w:rPr>
             <w:rStyle w:val="Hyperlink"/>
@@ -12231,7 +11333,6 @@
           </w:rPr>
           <w:t>ru</w:t>
         </w:r>
-        <w:proofErr w:type="spellEnd"/>
         <w:r>
           <w:rPr>
             <w:rStyle w:val="Hyperlink"/>
@@ -12420,7 +11521,6 @@
           <w:szCs w:val="28"/>
         </w:rPr>
       </w:pPr>
-      <w:proofErr w:type="spellStart"/>
       <w:r>
         <w:rPr>
           <w:rFonts w:ascii="Times New Roman" w:hAnsi="Times New Roman" w:cs="Times New Roman"/>
@@ -12429,7 +11529,6 @@
         </w:rPr>
         <w:t>Worksolutions</w:t>
       </w:r>
-      <w:proofErr w:type="spellEnd"/>
       <w:r>
         <w:rPr>
           <w:rFonts w:ascii="Times New Roman" w:hAnsi="Times New Roman" w:cs="Times New Roman"/>
@@ -12491,7 +11590,6 @@
         </w:rPr>
         <w:t xml:space="preserve"> </w:t>
       </w:r>
-      <w:proofErr w:type="spellStart"/>
       <w:r>
         <w:rPr>
           <w:rFonts w:ascii="Times New Roman" w:hAnsi="Times New Roman" w:cs="Times New Roman"/>
@@ -12500,7 +11598,6 @@
         </w:rPr>
         <w:t>FastAPI</w:t>
       </w:r>
-      <w:proofErr w:type="spellEnd"/>
       <w:r>
         <w:rPr>
           <w:rFonts w:ascii="Times New Roman" w:hAnsi="Times New Roman" w:cs="Times New Roman"/>
@@ -12550,7 +11647,6 @@
           </w:rPr>
           <w:t>://</w:t>
         </w:r>
-        <w:proofErr w:type="spellStart"/>
         <w:r>
           <w:rPr>
             <w:rStyle w:val="Hyperlink"/>
@@ -12560,7 +11656,6 @@
           </w:rPr>
           <w:t>fastapi</w:t>
         </w:r>
-        <w:proofErr w:type="spellEnd"/>
         <w:r>
           <w:rPr>
             <w:rStyle w:val="Hyperlink"/>
@@ -12571,7 +11666,6 @@
           </w:rPr>
           <w:t>.</w:t>
         </w:r>
-        <w:proofErr w:type="spellStart"/>
         <w:r>
           <w:rPr>
             <w:rStyle w:val="Hyperlink"/>
@@ -12581,7 +11675,6 @@
           </w:rPr>
           <w:t>tiangolo</w:t>
         </w:r>
-        <w:proofErr w:type="spellEnd"/>
         <w:r>
           <w:rPr>
             <w:rStyle w:val="Hyperlink"/>
@@ -12649,7 +11742,6 @@
           </w:rPr>
           <w:t>/</w:t>
         </w:r>
-        <w:proofErr w:type="spellStart"/>
         <w:r>
           <w:rPr>
             <w:rStyle w:val="Hyperlink"/>
@@ -12659,7 +11751,6 @@
           </w:rPr>
           <w:t>oauth</w:t>
         </w:r>
-        <w:proofErr w:type="spellEnd"/>
         <w:r>
           <w:rPr>
             <w:rStyle w:val="Hyperlink"/>
@@ -12670,7 +11761,6 @@
           </w:rPr>
           <w:t>2-</w:t>
         </w:r>
-        <w:proofErr w:type="spellStart"/>
         <w:r>
           <w:rPr>
             <w:rStyle w:val="Hyperlink"/>
@@ -12680,7 +11770,6 @@
           </w:rPr>
           <w:t>jwt</w:t>
         </w:r>
-        <w:proofErr w:type="spellEnd"/>
         <w:r>
           <w:rPr>
             <w:rStyle w:val="Hyperlink"/>
@@ -12713,45 +11802,9 @@
           <w:sz w:val="28"/>
           <w:szCs w:val="28"/>
         </w:rPr>
-        <w:t xml:space="preserve"> </w:t>
-      </w:r>
-      <w:proofErr w:type="spellStart"/>
-      <w:r>
-        <w:rPr>
-          <w:rFonts w:ascii="Times New Roman" w:hAnsi="Times New Roman" w:cs="Times New Roman"/>
-          <w:sz w:val="28"/>
-          <w:szCs w:val="28"/>
-        </w:rPr>
-        <w:t>Stackoverflow</w:t>
-      </w:r>
-      <w:proofErr w:type="spellEnd"/>
-      <w:r>
-        <w:rPr>
-          <w:rFonts w:ascii="Times New Roman" w:hAnsi="Times New Roman" w:cs="Times New Roman"/>
-          <w:sz w:val="28"/>
-          <w:szCs w:val="28"/>
-        </w:rPr>
-        <w:t xml:space="preserve">. Debouncing in </w:t>
-      </w:r>
-      <w:proofErr w:type="spellStart"/>
-      <w:r>
-        <w:rPr>
-          <w:rFonts w:ascii="Times New Roman" w:hAnsi="Times New Roman" w:cs="Times New Roman"/>
-          <w:sz w:val="28"/>
-          <w:szCs w:val="28"/>
-        </w:rPr>
-        <w:t>Javascript</w:t>
-      </w:r>
-      <w:proofErr w:type="spellEnd"/>
-      <w:r>
-        <w:rPr>
-          <w:rFonts w:ascii="Times New Roman" w:hAnsi="Times New Roman" w:cs="Times New Roman"/>
-          <w:sz w:val="28"/>
-          <w:szCs w:val="28"/>
-        </w:rPr>
-        <w:t xml:space="preserve">. </w:t>
-      </w:r>
-      <w:hyperlink r:id="rId24" w:history="1">
+        <w:t xml:space="preserve"> Stackoverflow. Debouncing in Javascript. </w:t>
+      </w:r>
+      <w:hyperlink r:id="rId24" w:anchor="75988895" w:history="1">
         <w:r>
           <w:rPr>
             <w:rStyle w:val="Hyperlink"/>
@@ -12848,6 +11901,61 @@
           <w:szCs w:val="28"/>
           <w:lang w:val="ru-RU"/>
         </w:rPr>
+        <w:t xml:space="preserve"> </w:t>
+      </w:r>
+      <w:r>
+        <w:rPr>
+          <w:rFonts w:ascii="Times New Roman" w:hAnsi="Times New Roman" w:cs="Times New Roman"/>
+          <w:sz w:val="28"/>
+          <w:szCs w:val="28"/>
+        </w:rPr>
+        <w:t xml:space="preserve">Neo4j </w:t>
+      </w:r>
+      <w:r>
+        <w:rPr>
+          <w:rFonts w:ascii="Times New Roman" w:hAnsi="Times New Roman" w:cs="Times New Roman"/>
+          <w:sz w:val="28"/>
+          <w:szCs w:val="28"/>
+          <w:lang w:val="ru-RU"/>
+        </w:rPr>
+        <w:t xml:space="preserve">транзакции </w:t>
+      </w:r>
+      <w:hyperlink r:id="rId26" w:history="1">
+        <w:r>
+          <w:rPr>
+            <w:rStyle w:val="Hyperlink"/>
+            <w:rFonts w:ascii="Times New Roman" w:hAnsi="Times New Roman" w:cs="Times New Roman"/>
+            <w:sz w:val="28"/>
+            <w:szCs w:val="28"/>
+            <w:lang w:val="ru-RU"/>
+          </w:rPr>
+          <w:t>https://neo4j.com/docs/python-manual/current/transactions/#explicit-transactions</w:t>
+        </w:r>
+      </w:hyperlink>
+    </w:p>
+    <w:p>
+      <w:pPr>
+        <w:pStyle w:val="ListParagraph"/>
+        <w:numPr>
+          <w:ilvl w:val="0"/>
+          <w:numId w:val="6"/>
+        </w:numPr>
+        <w:spacing w:line="360" w:lineRule="auto"/>
+        <w:rPr>
+          <w:rFonts w:ascii="Times New Roman" w:hAnsi="Times New Roman" w:cs="Times New Roman"/>
+          <w:sz w:val="28"/>
+          <w:szCs w:val="28"/>
+          <w:lang w:val="ru-RU"/>
+        </w:rPr>
+      </w:pPr>
+      <w:r>
+        <w:rPr>
+          <w:rFonts w:ascii="Times New Roman" w:hAnsi="Times New Roman" w:cs="Times New Roman"/>
+          <w:sz w:val="28"/>
+          <w:szCs w:val="28"/>
+          <w:lang w:val="ru-RU"/>
+        </w:rPr>
+        <w:lastRenderedPageBreak/>
         <w:br/>
       </w:r>
     </w:p>

</xml_diff>

<commit_message>
fix car-block response fields
</commit_message>
<xml_diff>
--- a/Письменная_часть.docx
+++ b/Письменная_часть.docx
@@ -1634,7 +1634,6 @@
           <w:rFonts w:ascii="Times New Roman" w:hAnsi="Times New Roman" w:cs="Times New Roman"/>
           <w:sz w:val="28"/>
           <w:szCs w:val="28"/>
-          <w:lang w:val="ru-RU"/>
         </w:rPr>
       </w:pPr>
       <w:r>
@@ -11731,6 +11730,20 @@
         <w:rPr>
           <w:lang w:val="ru-RU"/>
         </w:rPr>
+        <w:br w:type="page"/>
+      </w:r>
+    </w:p>
+    <w:p>
+      <w:pPr>
+        <w:rPr>
+          <w:lang w:val="ru-RU"/>
+        </w:rPr>
+      </w:pPr>
+      <w:r>
+        <w:rPr>
+          <w:lang w:val="ru-RU"/>
+        </w:rPr>
+        <w:lastRenderedPageBreak/>
         <w:br w:type="page"/>
       </w:r>
     </w:p>

</xml_diff>